<commit_message>
minor change for .net cv
</commit_message>
<xml_diff>
--- a/mid-level-dot-net/Rui Cheng_CV.docx
+++ b/mid-level-dot-net/Rui Cheng_CV.docx
@@ -232,7 +232,33 @@
           <w:sz w:val="20"/>
           <w:szCs w:val="20"/>
         </w:rPr>
-        <w:t>Ryarc is a company which develops digital signage software. Our main product is CampaignManager (CM). I started my career in this company as a member in the development team, working on CM version 3. By the year 2013, CM has advanced to version 6, to which, I've contributed my energy, knowledge and skills for more than 3 years. Most of the time, our development is based on .NET platform. My main contribution to the product includes:</w:t>
+        <w:t xml:space="preserve">Ryarc is a company which develops digital signage software. Our main product is </w:t>
+      </w:r>
+      <w:proofErr w:type="spellStart"/>
+      <w:r>
+        <w:rPr>
+          <w:rStyle w:val="Emphasis"/>
+          <w:rFonts w:ascii="Segoe UI" w:hAnsi="Segoe UI" w:cs="Segoe UI"/>
+          <w:i w:val="0"/>
+          <w:iCs w:val="0"/>
+          <w:color w:val="333333"/>
+          <w:sz w:val="20"/>
+          <w:szCs w:val="20"/>
+        </w:rPr>
+        <w:t>CampaignManager</w:t>
+      </w:r>
+      <w:proofErr w:type="spellEnd"/>
+      <w:r>
+        <w:rPr>
+          <w:rStyle w:val="Emphasis"/>
+          <w:rFonts w:ascii="Segoe UI" w:hAnsi="Segoe UI" w:cs="Segoe UI"/>
+          <w:i w:val="0"/>
+          <w:iCs w:val="0"/>
+          <w:color w:val="333333"/>
+          <w:sz w:val="20"/>
+          <w:szCs w:val="20"/>
+        </w:rPr>
+        <w:t xml:space="preserve"> (CM). I started my career in this company as a member in the development team, working on CM version 3. By the year 2013, CM has advanced to version 6, to which, I've contributed my energy, knowledge and skills for more than 3 years. Most of the time, our development is based on .NET platform. My main contribution to the product includes:</w:t>
       </w:r>
     </w:p>
     <w:p>
@@ -252,7 +278,47 @@
           <w:sz w:val="20"/>
           <w:szCs w:val="20"/>
         </w:rPr>
-        <w:t xml:space="preserve">Several key modules for CM client side such as Schedule, Searching, History, Upgrader, Task, Zusa, etc. (main technologies include </w:t>
+        <w:t xml:space="preserve">Several key modules for CM client side such as Schedule, Searching, History, </w:t>
+      </w:r>
+      <w:proofErr w:type="spellStart"/>
+      <w:r>
+        <w:rPr>
+          <w:rFonts w:ascii="Segoe UI" w:hAnsi="Segoe UI" w:cs="Segoe UI"/>
+          <w:color w:val="333333"/>
+          <w:sz w:val="20"/>
+          <w:szCs w:val="20"/>
+        </w:rPr>
+        <w:t>Upgrader</w:t>
+      </w:r>
+      <w:proofErr w:type="spellEnd"/>
+      <w:r>
+        <w:rPr>
+          <w:rFonts w:ascii="Segoe UI" w:hAnsi="Segoe UI" w:cs="Segoe UI"/>
+          <w:color w:val="333333"/>
+          <w:sz w:val="20"/>
+          <w:szCs w:val="20"/>
+        </w:rPr>
+        <w:t xml:space="preserve">, Task, </w:t>
+      </w:r>
+      <w:proofErr w:type="spellStart"/>
+      <w:r>
+        <w:rPr>
+          <w:rFonts w:ascii="Segoe UI" w:hAnsi="Segoe UI" w:cs="Segoe UI"/>
+          <w:color w:val="333333"/>
+          <w:sz w:val="20"/>
+          <w:szCs w:val="20"/>
+        </w:rPr>
+        <w:t>Zusa</w:t>
+      </w:r>
+      <w:proofErr w:type="spellEnd"/>
+      <w:r>
+        <w:rPr>
+          <w:rFonts w:ascii="Segoe UI" w:hAnsi="Segoe UI" w:cs="Segoe UI"/>
+          <w:color w:val="333333"/>
+          <w:sz w:val="20"/>
+          <w:szCs w:val="20"/>
+        </w:rPr>
+        <w:t xml:space="preserve">, etc. (main technologies include </w:t>
       </w:r>
       <w:r>
         <w:rPr>
@@ -335,6 +401,7 @@
         <w:t xml:space="preserve">CM-related web applications such as </w:t>
       </w:r>
       <w:hyperlink r:id="rId7" w:history="1">
+        <w:proofErr w:type="spellStart"/>
         <w:r>
           <w:rPr>
             <w:rStyle w:val="Hyperlink"/>
@@ -344,6 +411,7 @@
           </w:rPr>
           <w:t>RyarcMobile</w:t>
         </w:r>
+        <w:proofErr w:type="spellEnd"/>
       </w:hyperlink>
       <w:r>
         <w:rPr>
@@ -371,25 +439,7 @@
             <w:sz w:val="20"/>
             <w:szCs w:val="20"/>
           </w:rPr>
-          <w:t>DE</w:t>
-        </w:r>
-        <w:r>
-          <w:rPr>
-            <w:rStyle w:val="Hyperlink"/>
-            <w:rFonts w:ascii="Segoe UI" w:hAnsi="Segoe UI" w:cs="Segoe UI"/>
-            <w:sz w:val="20"/>
-            <w:szCs w:val="20"/>
-          </w:rPr>
-          <w:t>U</w:t>
-        </w:r>
-        <w:r>
-          <w:rPr>
-            <w:rStyle w:val="Hyperlink"/>
-            <w:rFonts w:ascii="Segoe UI" w:hAnsi="Segoe UI" w:cs="Segoe UI"/>
-            <w:sz w:val="20"/>
-            <w:szCs w:val="20"/>
-          </w:rPr>
-          <w:t>S</w:t>
+          <w:t>DEUS</w:t>
         </w:r>
       </w:hyperlink>
       <w:r>
@@ -461,17 +511,67 @@
         </w:rPr>
         <w:t xml:space="preserve">, </w:t>
       </w:r>
-      <w:r>
-        <w:rPr>
-          <w:rFonts w:ascii="Segoe UI" w:hAnsi="Segoe UI" w:cs="Segoe UI"/>
-          <w:b/>
-          <w:bCs/>
-          <w:color w:val="333333"/>
-          <w:sz w:val="20"/>
-          <w:szCs w:val="20"/>
-        </w:rPr>
-        <w:t>jQuery, KnockoutJS, CoffeeScript</w:t>
-      </w:r>
+      <w:proofErr w:type="spellStart"/>
+      <w:r>
+        <w:rPr>
+          <w:rFonts w:ascii="Segoe UI" w:hAnsi="Segoe UI" w:cs="Segoe UI"/>
+          <w:b/>
+          <w:bCs/>
+          <w:color w:val="333333"/>
+          <w:sz w:val="20"/>
+          <w:szCs w:val="20"/>
+        </w:rPr>
+        <w:t>jQuery</w:t>
+      </w:r>
+      <w:proofErr w:type="spellEnd"/>
+      <w:r>
+        <w:rPr>
+          <w:rFonts w:ascii="Segoe UI" w:hAnsi="Segoe UI" w:cs="Segoe UI"/>
+          <w:b/>
+          <w:bCs/>
+          <w:color w:val="333333"/>
+          <w:sz w:val="20"/>
+          <w:szCs w:val="20"/>
+        </w:rPr>
+        <w:t xml:space="preserve">, </w:t>
+      </w:r>
+      <w:proofErr w:type="spellStart"/>
+      <w:r>
+        <w:rPr>
+          <w:rFonts w:ascii="Segoe UI" w:hAnsi="Segoe UI" w:cs="Segoe UI"/>
+          <w:b/>
+          <w:bCs/>
+          <w:color w:val="333333"/>
+          <w:sz w:val="20"/>
+          <w:szCs w:val="20"/>
+        </w:rPr>
+        <w:t>KnockoutJS</w:t>
+      </w:r>
+      <w:proofErr w:type="spellEnd"/>
+      <w:r>
+        <w:rPr>
+          <w:rFonts w:ascii="Segoe UI" w:hAnsi="Segoe UI" w:cs="Segoe UI"/>
+          <w:b/>
+          <w:bCs/>
+          <w:color w:val="333333"/>
+          <w:sz w:val="20"/>
+          <w:szCs w:val="20"/>
+        </w:rPr>
+        <w:t xml:space="preserve">, </w:t>
+      </w:r>
+      <w:proofErr w:type="spellStart"/>
+      <w:r>
+        <w:rPr>
+          <w:rFonts w:ascii="Segoe UI" w:hAnsi="Segoe UI" w:cs="Segoe UI"/>
+          <w:b/>
+          <w:bCs/>
+          <w:color w:val="333333"/>
+          <w:sz w:val="20"/>
+          <w:szCs w:val="20"/>
+        </w:rPr>
+        <w:t>CoffeeScript</w:t>
+      </w:r>
+      <w:proofErr w:type="spellEnd"/>
       <w:r>
         <w:rPr>
           <w:rFonts w:ascii="Segoe UI" w:hAnsi="Segoe UI" w:cs="Segoe UI"/>
@@ -570,7 +670,47 @@
           <w:sz w:val="20"/>
           <w:szCs w:val="20"/>
         </w:rPr>
-        <w:t>Build process design, scripting (main technologies include XML, InstallAware, MSBuild)</w:t>
+        <w:t xml:space="preserve">Build process design, scripting (main technologies include XML, </w:t>
+      </w:r>
+      <w:proofErr w:type="spellStart"/>
+      <w:r>
+        <w:rPr>
+          <w:rFonts w:ascii="Segoe UI" w:hAnsi="Segoe UI" w:cs="Segoe UI"/>
+          <w:color w:val="333333"/>
+          <w:sz w:val="20"/>
+          <w:szCs w:val="20"/>
+        </w:rPr>
+        <w:t>InstallAware</w:t>
+      </w:r>
+      <w:proofErr w:type="spellEnd"/>
+      <w:r>
+        <w:rPr>
+          <w:rFonts w:ascii="Segoe UI" w:hAnsi="Segoe UI" w:cs="Segoe UI"/>
+          <w:color w:val="333333"/>
+          <w:sz w:val="20"/>
+          <w:szCs w:val="20"/>
+        </w:rPr>
+        <w:t xml:space="preserve">, </w:t>
+      </w:r>
+      <w:proofErr w:type="spellStart"/>
+      <w:r>
+        <w:rPr>
+          <w:rFonts w:ascii="Segoe UI" w:hAnsi="Segoe UI" w:cs="Segoe UI"/>
+          <w:color w:val="333333"/>
+          <w:sz w:val="20"/>
+          <w:szCs w:val="20"/>
+        </w:rPr>
+        <w:t>MSBuild</w:t>
+      </w:r>
+      <w:proofErr w:type="spellEnd"/>
+      <w:r>
+        <w:rPr>
+          <w:rFonts w:ascii="Segoe UI" w:hAnsi="Segoe UI" w:cs="Segoe UI"/>
+          <w:color w:val="333333"/>
+          <w:sz w:val="20"/>
+          <w:szCs w:val="20"/>
+        </w:rPr>
+        <w:t>)</w:t>
       </w:r>
     </w:p>
     <w:p>
@@ -606,16 +746,29 @@
         <w:spacing w:after="0"/>
         <w:contextualSpacing/>
       </w:pPr>
-      <w:r>
-        <w:rPr>
-          <w:rFonts w:ascii="Segoe UI" w:hAnsi="Segoe UI" w:cs="Segoe UI"/>
-          <w:b/>
-          <w:bCs/>
-          <w:color w:val="333333"/>
-          <w:sz w:val="20"/>
-          <w:szCs w:val="20"/>
-        </w:rPr>
-        <w:t>Mapdata Interface</w:t>
+      <w:proofErr w:type="spellStart"/>
+      <w:r>
+        <w:rPr>
+          <w:rFonts w:ascii="Segoe UI" w:hAnsi="Segoe UI" w:cs="Segoe UI"/>
+          <w:b/>
+          <w:bCs/>
+          <w:color w:val="333333"/>
+          <w:sz w:val="20"/>
+          <w:szCs w:val="20"/>
+        </w:rPr>
+        <w:t>Mapdata</w:t>
+      </w:r>
+      <w:proofErr w:type="spellEnd"/>
+      <w:r>
+        <w:rPr>
+          <w:rFonts w:ascii="Segoe UI" w:hAnsi="Segoe UI" w:cs="Segoe UI"/>
+          <w:b/>
+          <w:bCs/>
+          <w:color w:val="333333"/>
+          <w:sz w:val="20"/>
+          <w:szCs w:val="20"/>
+        </w:rPr>
+        <w:t xml:space="preserve"> Interface</w:t>
       </w:r>
       <w:r>
         <w:rPr>
@@ -644,14 +797,25 @@
         <w:spacing w:after="0"/>
         <w:contextualSpacing/>
       </w:pPr>
-      <w:r>
-        <w:rPr>
-          <w:rFonts w:ascii="Segoe UI" w:hAnsi="Segoe UI" w:cs="Segoe UI"/>
-          <w:color w:val="333333"/>
-          <w:sz w:val="20"/>
-          <w:szCs w:val="20"/>
-        </w:rPr>
-        <w:t>Mapdata Interface was a company focusing on providing car dealers with marketing strategy solutions. During the time I was working there, my main duties were:</w:t>
+      <w:proofErr w:type="spellStart"/>
+      <w:r>
+        <w:rPr>
+          <w:rFonts w:ascii="Segoe UI" w:hAnsi="Segoe UI" w:cs="Segoe UI"/>
+          <w:color w:val="333333"/>
+          <w:sz w:val="20"/>
+          <w:szCs w:val="20"/>
+        </w:rPr>
+        <w:t>Mapdata</w:t>
+      </w:r>
+      <w:proofErr w:type="spellEnd"/>
+      <w:r>
+        <w:rPr>
+          <w:rFonts w:ascii="Segoe UI" w:hAnsi="Segoe UI" w:cs="Segoe UI"/>
+          <w:color w:val="333333"/>
+          <w:sz w:val="20"/>
+          <w:szCs w:val="20"/>
+        </w:rPr>
+        <w:t xml:space="preserve"> Interface was a company focusing on providing car dealers with marketing strategy solutions. During the time I was working there, my main duties were:</w:t>
       </w:r>
     </w:p>
     <w:p>
@@ -671,7 +835,27 @@
           <w:sz w:val="20"/>
           <w:szCs w:val="20"/>
         </w:rPr>
-        <w:t>Working as a web developer who assisted the company to maintain and expand a website named Bizcard which helped users to sort out their customer relationships</w:t>
+        <w:t xml:space="preserve">Working as a web developer who assisted the company to maintain and expand a website named </w:t>
+      </w:r>
+      <w:proofErr w:type="spellStart"/>
+      <w:r>
+        <w:rPr>
+          <w:rFonts w:ascii="Segoe UI" w:hAnsi="Segoe UI" w:cs="Segoe UI"/>
+          <w:color w:val="333333"/>
+          <w:sz w:val="20"/>
+          <w:szCs w:val="20"/>
+        </w:rPr>
+        <w:t>Bizcard</w:t>
+      </w:r>
+      <w:proofErr w:type="spellEnd"/>
+      <w:r>
+        <w:rPr>
+          <w:rFonts w:ascii="Segoe UI" w:hAnsi="Segoe UI" w:cs="Segoe UI"/>
+          <w:color w:val="333333"/>
+          <w:sz w:val="20"/>
+          <w:szCs w:val="20"/>
+        </w:rPr>
+        <w:t xml:space="preserve"> which helped users to sort out their customer relationships</w:t>
       </w:r>
     </w:p>
     <w:p>
@@ -795,8 +979,29 @@
           <w:sz w:val="20"/>
           <w:szCs w:val="20"/>
         </w:rPr>
-        <w:t xml:space="preserve"> (laravel framework) + </w:t>
-      </w:r>
+        <w:t xml:space="preserve"> (</w:t>
+      </w:r>
+      <w:proofErr w:type="spellStart"/>
+      <w:r>
+        <w:rPr>
+          <w:rFonts w:ascii="Segoe UI" w:hAnsi="Segoe UI" w:cs="Segoe UI"/>
+          <w:color w:val="333333"/>
+          <w:sz w:val="20"/>
+          <w:szCs w:val="20"/>
+        </w:rPr>
+        <w:t>laravel</w:t>
+      </w:r>
+      <w:proofErr w:type="spellEnd"/>
+      <w:r>
+        <w:rPr>
+          <w:rFonts w:ascii="Segoe UI" w:hAnsi="Segoe UI" w:cs="Segoe UI"/>
+          <w:color w:val="333333"/>
+          <w:sz w:val="20"/>
+          <w:szCs w:val="20"/>
+        </w:rPr>
+        <w:t xml:space="preserve"> framework) + </w:t>
+      </w:r>
+      <w:proofErr w:type="spellStart"/>
       <w:r>
         <w:rPr>
           <w:rFonts w:ascii="Segoe UI" w:hAnsi="Segoe UI" w:cs="Segoe UI"/>
@@ -808,6 +1013,7 @@
         </w:rPr>
         <w:t>MySQL</w:t>
       </w:r>
+      <w:proofErr w:type="spellEnd"/>
       <w:r>
         <w:rPr>
           <w:rFonts w:ascii="Segoe UI" w:hAnsi="Segoe UI" w:cs="Segoe UI"/>
@@ -837,6 +1043,7 @@
         </w:rPr>
         <w:t xml:space="preserve"> + </w:t>
       </w:r>
+      <w:proofErr w:type="spellStart"/>
       <w:r>
         <w:rPr>
           <w:rFonts w:ascii="Segoe UI" w:hAnsi="Segoe UI" w:cs="Segoe UI"/>
@@ -848,6 +1055,7 @@
         </w:rPr>
         <w:t>jQuery</w:t>
       </w:r>
+      <w:proofErr w:type="spellEnd"/>
       <w:r>
         <w:rPr>
           <w:rFonts w:ascii="Segoe UI" w:hAnsi="Segoe UI" w:cs="Segoe UI"/>
@@ -857,6 +1065,7 @@
         </w:rPr>
         <w:t xml:space="preserve"> + </w:t>
       </w:r>
+      <w:proofErr w:type="spellStart"/>
       <w:r>
         <w:rPr>
           <w:rFonts w:ascii="Segoe UI" w:hAnsi="Segoe UI" w:cs="Segoe UI"/>
@@ -868,6 +1077,7 @@
         </w:rPr>
         <w:t>KnockoutJS</w:t>
       </w:r>
+      <w:proofErr w:type="spellEnd"/>
       <w:r>
         <w:rPr>
           <w:rFonts w:ascii="Segoe UI" w:hAnsi="Segoe UI" w:cs="Segoe UI"/>
@@ -993,8 +1203,29 @@
           <w:sz w:val="20"/>
           <w:szCs w:val="20"/>
         </w:rPr>
-        <w:t xml:space="preserve"> (laravel framework) and </w:t>
-      </w:r>
+        <w:t xml:space="preserve"> (</w:t>
+      </w:r>
+      <w:proofErr w:type="spellStart"/>
+      <w:r>
+        <w:rPr>
+          <w:rFonts w:ascii="Segoe UI" w:hAnsi="Segoe UI" w:cs="Segoe UI"/>
+          <w:color w:val="333333"/>
+          <w:sz w:val="20"/>
+          <w:szCs w:val="20"/>
+        </w:rPr>
+        <w:t>laravel</w:t>
+      </w:r>
+      <w:proofErr w:type="spellEnd"/>
+      <w:r>
+        <w:rPr>
+          <w:rFonts w:ascii="Segoe UI" w:hAnsi="Segoe UI" w:cs="Segoe UI"/>
+          <w:color w:val="333333"/>
+          <w:sz w:val="20"/>
+          <w:szCs w:val="20"/>
+        </w:rPr>
+        <w:t xml:space="preserve"> framework) and </w:t>
+      </w:r>
+      <w:proofErr w:type="spellStart"/>
       <w:r>
         <w:rPr>
           <w:rFonts w:ascii="Segoe UI" w:hAnsi="Segoe UI" w:cs="Segoe UI"/>
@@ -1006,14 +1237,35 @@
         </w:rPr>
         <w:t>KnockoutJS</w:t>
       </w:r>
-      <w:r>
-        <w:rPr>
-          <w:rFonts w:ascii="Segoe UI" w:hAnsi="Segoe UI" w:cs="Segoe UI"/>
-          <w:color w:val="333333"/>
-          <w:sz w:val="20"/>
-          <w:szCs w:val="20"/>
-        </w:rPr>
-        <w:t xml:space="preserve">. It allows users (mostly DJs) to upload their song tracks using Soundcloud API and </w:t>
+      <w:proofErr w:type="spellEnd"/>
+      <w:r>
+        <w:rPr>
+          <w:rFonts w:ascii="Segoe UI" w:hAnsi="Segoe UI" w:cs="Segoe UI"/>
+          <w:color w:val="333333"/>
+          <w:sz w:val="20"/>
+          <w:szCs w:val="20"/>
+        </w:rPr>
+        <w:t xml:space="preserve">. It allows users (mostly DJs) to upload their song tracks using </w:t>
+      </w:r>
+      <w:proofErr w:type="spellStart"/>
+      <w:r>
+        <w:rPr>
+          <w:rFonts w:ascii="Segoe UI" w:hAnsi="Segoe UI" w:cs="Segoe UI"/>
+          <w:color w:val="333333"/>
+          <w:sz w:val="20"/>
+          <w:szCs w:val="20"/>
+        </w:rPr>
+        <w:t>Soundcloud</w:t>
+      </w:r>
+      <w:proofErr w:type="spellEnd"/>
+      <w:r>
+        <w:rPr>
+          <w:rFonts w:ascii="Segoe UI" w:hAnsi="Segoe UI" w:cs="Segoe UI"/>
+          <w:color w:val="333333"/>
+          <w:sz w:val="20"/>
+          <w:szCs w:val="20"/>
+        </w:rPr>
+        <w:t xml:space="preserve"> API and </w:t>
       </w:r>
       <w:r>
         <w:rPr>
@@ -1134,7 +1386,47 @@
           <w:sz w:val="20"/>
           <w:szCs w:val="20"/>
         </w:rPr>
-        <w:t xml:space="preserve"> Ruby on Rails + AngularJS. GitHub repository link: </w:t>
+        <w:t xml:space="preserve"> Ruby on Rails + </w:t>
+      </w:r>
+      <w:proofErr w:type="spellStart"/>
+      <w:r>
+        <w:rPr>
+          <w:rFonts w:ascii="Segoe UI" w:hAnsi="Segoe UI" w:cs="Segoe UI"/>
+          <w:color w:val="333333"/>
+          <w:sz w:val="20"/>
+          <w:szCs w:val="20"/>
+        </w:rPr>
+        <w:t>AngularJS</w:t>
+      </w:r>
+      <w:proofErr w:type="spellEnd"/>
+      <w:r>
+        <w:rPr>
+          <w:rFonts w:ascii="Segoe UI" w:hAnsi="Segoe UI" w:cs="Segoe UI"/>
+          <w:color w:val="333333"/>
+          <w:sz w:val="20"/>
+          <w:szCs w:val="20"/>
+        </w:rPr>
+        <w:t xml:space="preserve">. </w:t>
+      </w:r>
+      <w:proofErr w:type="spellStart"/>
+      <w:r>
+        <w:rPr>
+          <w:rFonts w:ascii="Segoe UI" w:hAnsi="Segoe UI" w:cs="Segoe UI"/>
+          <w:color w:val="333333"/>
+          <w:sz w:val="20"/>
+          <w:szCs w:val="20"/>
+        </w:rPr>
+        <w:t>GitHub</w:t>
+      </w:r>
+      <w:proofErr w:type="spellEnd"/>
+      <w:r>
+        <w:rPr>
+          <w:rFonts w:ascii="Segoe UI" w:hAnsi="Segoe UI" w:cs="Segoe UI"/>
+          <w:color w:val="333333"/>
+          <w:sz w:val="20"/>
+          <w:szCs w:val="20"/>
+        </w:rPr>
+        <w:t xml:space="preserve"> repository link: </w:t>
       </w:r>
       <w:hyperlink r:id="rId12" w:history="1">
         <w:r>
@@ -1417,7 +1709,42 @@
           <w:sz w:val="20"/>
           <w:szCs w:val="20"/>
         </w:rPr>
-        <w:t>PHP (Laravel), ASP.NET MVC</w:t>
+        <w:t>ASP.NET MVC</w:t>
+      </w:r>
+      <w:r>
+        <w:rPr>
+          <w:rFonts w:ascii="Segoe UI" w:hAnsi="Segoe UI" w:cs="Segoe UI"/>
+          <w:b/>
+          <w:bCs/>
+          <w:color w:val="333333"/>
+          <w:sz w:val="20"/>
+          <w:szCs w:val="20"/>
+        </w:rPr>
+        <w:t>, PHP (</w:t>
+      </w:r>
+      <w:proofErr w:type="spellStart"/>
+      <w:r>
+        <w:rPr>
+          <w:rFonts w:ascii="Segoe UI" w:hAnsi="Segoe UI" w:cs="Segoe UI"/>
+          <w:b/>
+          <w:bCs/>
+          <w:color w:val="333333"/>
+          <w:sz w:val="20"/>
+          <w:szCs w:val="20"/>
+        </w:rPr>
+        <w:t>Laravel</w:t>
+      </w:r>
+      <w:proofErr w:type="spellEnd"/>
+      <w:r>
+        <w:rPr>
+          <w:rFonts w:ascii="Segoe UI" w:hAnsi="Segoe UI" w:cs="Segoe UI"/>
+          <w:b/>
+          <w:bCs/>
+          <w:color w:val="333333"/>
+          <w:sz w:val="20"/>
+          <w:szCs w:val="20"/>
+        </w:rPr>
+        <w:t>)</w:t>
       </w:r>
     </w:p>
     <w:p>
@@ -1444,7 +1771,55 @@
           <w:sz w:val="20"/>
           <w:szCs w:val="20"/>
         </w:rPr>
-        <w:t>HTML, jQuery, KnockoutJS, CSS, LESS</w:t>
+        <w:t xml:space="preserve">HTML, </w:t>
+      </w:r>
+      <w:proofErr w:type="spellStart"/>
+      <w:r>
+        <w:rPr>
+          <w:rFonts w:ascii="Segoe UI" w:hAnsi="Segoe UI" w:cs="Segoe UI"/>
+          <w:b/>
+          <w:bCs/>
+          <w:color w:val="333333"/>
+          <w:sz w:val="20"/>
+          <w:szCs w:val="20"/>
+        </w:rPr>
+        <w:t>jQuery</w:t>
+      </w:r>
+      <w:proofErr w:type="spellEnd"/>
+      <w:r>
+        <w:rPr>
+          <w:rFonts w:ascii="Segoe UI" w:hAnsi="Segoe UI" w:cs="Segoe UI"/>
+          <w:b/>
+          <w:bCs/>
+          <w:color w:val="333333"/>
+          <w:sz w:val="20"/>
+          <w:szCs w:val="20"/>
+        </w:rPr>
+        <w:t xml:space="preserve">, </w:t>
+      </w:r>
+      <w:proofErr w:type="spellStart"/>
+      <w:r>
+        <w:rPr>
+          <w:rFonts w:ascii="Segoe UI" w:hAnsi="Segoe UI" w:cs="Segoe UI"/>
+          <w:b/>
+          <w:bCs/>
+          <w:color w:val="333333"/>
+          <w:sz w:val="20"/>
+          <w:szCs w:val="20"/>
+        </w:rPr>
+        <w:t>KnockoutJS</w:t>
+      </w:r>
+      <w:proofErr w:type="spellEnd"/>
+      <w:r>
+        <w:rPr>
+          <w:rFonts w:ascii="Segoe UI" w:hAnsi="Segoe UI" w:cs="Segoe UI"/>
+          <w:b/>
+          <w:bCs/>
+          <w:color w:val="333333"/>
+          <w:sz w:val="20"/>
+          <w:szCs w:val="20"/>
+        </w:rPr>
+        <w:t>, CSS, LESS</w:t>
       </w:r>
     </w:p>
     <w:p>
@@ -1471,8 +1846,45 @@
           <w:sz w:val="20"/>
           <w:szCs w:val="20"/>
         </w:rPr>
-        <w:t>MS SQL Server, MySQL, SQLite</w:t>
-      </w:r>
+        <w:t xml:space="preserve">MS SQL Server, </w:t>
+      </w:r>
+      <w:proofErr w:type="spellStart"/>
+      <w:r>
+        <w:rPr>
+          <w:rFonts w:ascii="Segoe UI" w:hAnsi="Segoe UI" w:cs="Segoe UI"/>
+          <w:b/>
+          <w:bCs/>
+          <w:color w:val="333333"/>
+          <w:sz w:val="20"/>
+          <w:szCs w:val="20"/>
+        </w:rPr>
+        <w:t>MySQL</w:t>
+      </w:r>
+      <w:proofErr w:type="spellEnd"/>
+      <w:r>
+        <w:rPr>
+          <w:rFonts w:ascii="Segoe UI" w:hAnsi="Segoe UI" w:cs="Segoe UI"/>
+          <w:b/>
+          <w:bCs/>
+          <w:color w:val="333333"/>
+          <w:sz w:val="20"/>
+          <w:szCs w:val="20"/>
+        </w:rPr>
+        <w:t xml:space="preserve">, </w:t>
+      </w:r>
+      <w:proofErr w:type="spellStart"/>
+      <w:r>
+        <w:rPr>
+          <w:rFonts w:ascii="Segoe UI" w:hAnsi="Segoe UI" w:cs="Segoe UI"/>
+          <w:b/>
+          <w:bCs/>
+          <w:color w:val="333333"/>
+          <w:sz w:val="20"/>
+          <w:szCs w:val="20"/>
+        </w:rPr>
+        <w:t>SQLite</w:t>
+      </w:r>
+      <w:proofErr w:type="spellEnd"/>
     </w:p>
     <w:p>
       <w:pPr>
@@ -1525,7 +1937,18 @@
           <w:sz w:val="20"/>
           <w:szCs w:val="20"/>
         </w:rPr>
-        <w:t>Git, TFS</w:t>
+        <w:t>TFS</w:t>
+      </w:r>
+      <w:r>
+        <w:rPr>
+          <w:rFonts w:ascii="Segoe UI" w:hAnsi="Segoe UI" w:cs="Segoe UI"/>
+          <w:b/>
+          <w:bCs/>
+          <w:color w:val="333333"/>
+          <w:sz w:val="20"/>
+          <w:szCs w:val="20"/>
+        </w:rPr>
+        <w:t>, Git</w:t>
       </w:r>
     </w:p>
     <w:p>

</xml_diff>